<commit_message>
Update to Map design
Added a link to a tutorial from google themselves on the map design
</commit_message>
<xml_diff>
--- a/frontend_design/Frontend_design.docx
+++ b/frontend_design/Frontend_design.docx
@@ -22,8 +22,6 @@
         </w:rPr>
         <w:t>Frontend</w:t>
       </w:r>
-      <w:bookmarkStart w:id="0" w:name="_GoBack"/>
-      <w:bookmarkEnd w:id="0"/>
     </w:p>
     <w:p>
       <w:pPr>
@@ -122,45 +120,40 @@
           <w:b/>
           <w:sz w:val="24"/>
           <w:u w:val="single"/>
-          <w:lang w:val="en-US"/>
-        </w:rPr>
-      </w:pPr>
-      <w:proofErr w:type="spellStart"/>
-      <w:r>
-        <w:rPr>
-          <w:rFonts w:ascii="Times New Roman" w:hAnsi="Times New Roman" w:cs="Times New Roman"/>
-          <w:sz w:val="24"/>
-          <w:lang w:val="en-US"/>
-        </w:rPr>
-        <w:t>Karten</w:t>
-      </w:r>
-      <w:proofErr w:type="spellEnd"/>
-      <w:r>
-        <w:rPr>
-          <w:rFonts w:ascii="Times New Roman" w:hAnsi="Times New Roman" w:cs="Times New Roman"/>
-          <w:sz w:val="24"/>
-          <w:lang w:val="en-US"/>
-        </w:rPr>
-        <w:t xml:space="preserve"> design, </w:t>
-      </w:r>
-      <w:proofErr w:type="spellStart"/>
-      <w:r>
-        <w:rPr>
-          <w:rFonts w:ascii="Times New Roman" w:hAnsi="Times New Roman" w:cs="Times New Roman"/>
-          <w:sz w:val="24"/>
-          <w:lang w:val="en-US"/>
-        </w:rPr>
-        <w:t>wie</w:t>
-      </w:r>
-      <w:proofErr w:type="spellEnd"/>
-      <w:r>
-        <w:rPr>
-          <w:rFonts w:ascii="Times New Roman" w:hAnsi="Times New Roman" w:cs="Times New Roman"/>
-          <w:sz w:val="24"/>
-          <w:lang w:val="en-US"/>
-        </w:rPr>
-        <w:t>?</w:t>
-      </w:r>
+        </w:rPr>
+      </w:pPr>
+      <w:r>
+        <w:rPr>
+          <w:rFonts w:ascii="Times New Roman" w:hAnsi="Times New Roman" w:cs="Times New Roman"/>
+          <w:sz w:val="24"/>
+        </w:rPr>
+        <w:t xml:space="preserve">Karten </w:t>
+      </w:r>
+      <w:proofErr w:type="gramStart"/>
+      <w:r>
+        <w:rPr>
+          <w:rFonts w:ascii="Times New Roman" w:hAnsi="Times New Roman" w:cs="Times New Roman"/>
+          <w:sz w:val="24"/>
+        </w:rPr>
+        <w:t>design</w:t>
+      </w:r>
+      <w:proofErr w:type="gramEnd"/>
+      <w:r>
+        <w:rPr>
+          <w:rFonts w:ascii="Times New Roman" w:hAnsi="Times New Roman" w:cs="Times New Roman"/>
+          <w:sz w:val="24"/>
+        </w:rPr>
+        <w:t>, wie?</w:t>
+      </w:r>
+      <w:r>
+        <w:rPr>
+          <w:rFonts w:ascii="Times New Roman" w:hAnsi="Times New Roman" w:cs="Times New Roman"/>
+          <w:sz w:val="24"/>
+        </w:rPr>
+        <w:t xml:space="preserve"> (https://developers.google.com/maps/documentation/javascript/overview)</w:t>
+      </w:r>
+      <w:bookmarkStart w:id="0" w:name="_GoBack"/>
+      <w:bookmarkEnd w:id="0"/>
     </w:p>
     <w:p>
       <w:pPr>

</xml_diff>